<commit_message>
Adding reading words from Google Lens
</commit_message>
<xml_diff>
--- a/data/grammar/Συμπυκνωμένη γραμματική της Τσακώνικης γλώσσας σε πίνακες.docx
+++ b/data/grammar/Συμπυκνωμένη γραμματική της Τσακώνικης γλώσσας σε πίνακες.docx
@@ -5152,6 +5152,117 @@
       </w:tr>
       <w:tr>
         <w:trPr>
+          <w:jc w:val="center"/>
+        </w:trPr>
+        <w:tc>
+          <w:tcPr>
+            <w:tcW w:w="856" w:type="dxa"/>
+            <w:vMerge/>
+            <w:tcBorders>
+              <w:top w:val="single" w:sz="6" w:space="0" w:color="FFC000" w:themeColor="accent4"/>
+              <w:left w:val="single" w:sz="6" w:space="0" w:color="FFC000" w:themeColor="accent4"/>
+              <w:bottom w:val="single" w:sz="6" w:space="0" w:color="FFC000" w:themeColor="accent4"/>
+              <w:right w:val="single" w:sz="6" w:space="0" w:color="FFC000" w:themeColor="accent4"/>
+            </w:tcBorders>
+            <w:shd w:val="clear" w:color="auto" w:fill="FFF2CC" w:themeFill="accent4" w:themeFillTint="33"/>
+            <w:vAlign w:val="center"/>
+          </w:tcPr>
+          <w:p>
+            <w:pPr>
+              <w:jc w:val="center"/>
+              <w:rPr>
+                <w:szCs w:val="28"/>
+              </w:rPr>
+            </w:pPr>
+          </w:p>
+        </w:tc>
+        <w:tc>
+          <w:tcPr>
+            <w:tcW w:w="877" w:type="dxa"/>
+            <w:vMerge/>
+            <w:tcBorders>
+              <w:top w:val="single" w:sz="6" w:space="0" w:color="FFC000" w:themeColor="accent4"/>
+              <w:left w:val="single" w:sz="6" w:space="0" w:color="FFC000" w:themeColor="accent4"/>
+              <w:bottom w:val="single" w:sz="6" w:space="0" w:color="FFC000" w:themeColor="accent4"/>
+              <w:right w:val="single" w:sz="18" w:space="0" w:color="BF8F00" w:themeColor="accent4" w:themeShade="BF"/>
+            </w:tcBorders>
+            <w:shd w:val="clear" w:color="auto" w:fill="FFF2CC" w:themeFill="accent4" w:themeFillTint="33"/>
+            <w:vAlign w:val="center"/>
+          </w:tcPr>
+          <w:p>
+            <w:pPr>
+              <w:jc w:val="center"/>
+              <w:rPr>
+                <w:b/>
+                <w:bCs/>
+                <w:szCs w:val="28"/>
+                <w:lang w:val="el-GR"/>
+              </w:rPr>
+            </w:pPr>
+          </w:p>
+        </w:tc>
+        <w:tc>
+          <w:tcPr>
+            <w:tcW w:w="1641" w:type="dxa"/>
+            <w:tcBorders>
+              <w:top w:val="single" w:sz="6" w:space="0" w:color="FFC000" w:themeColor="accent4"/>
+              <w:left w:val="single" w:sz="18" w:space="0" w:color="BF8F00" w:themeColor="accent4" w:themeShade="BF"/>
+              <w:bottom w:val="single" w:sz="6" w:space="0" w:color="FFC000" w:themeColor="accent4"/>
+              <w:right w:val="single" w:sz="6" w:space="0" w:color="FFC000" w:themeColor="accent4"/>
+            </w:tcBorders>
+            <w:shd w:val="clear" w:color="auto" w:fill="FFF2CC" w:themeFill="accent4" w:themeFillTint="33"/>
+            <w:vAlign w:val="center"/>
+          </w:tcPr>
+          <w:p>
+            <w:pPr>
+              <w:pStyle w:val="Normal-Tabla"/>
+            </w:pPr>
+            <w:r>
+              <w:t>-υ</w:t>
+            </w:r>
+          </w:p>
+        </w:tc>
+        <w:tc>
+          <w:tcPr>
+            <w:tcW w:w="2128" w:type="dxa"/>
+            <w:vMerge/>
+            <w:tcBorders>
+              <w:top w:val="single" w:sz="6" w:space="0" w:color="FFC000" w:themeColor="accent4"/>
+              <w:left w:val="single" w:sz="6" w:space="0" w:color="FFC000" w:themeColor="accent4"/>
+              <w:bottom w:val="single" w:sz="6" w:space="0" w:color="FFC000" w:themeColor="accent4"/>
+              <w:right w:val="single" w:sz="6" w:space="0" w:color="FFC000" w:themeColor="accent4"/>
+            </w:tcBorders>
+            <w:shd w:val="clear" w:color="auto" w:fill="FFF2CC" w:themeFill="accent4" w:themeFillTint="33"/>
+            <w:vAlign w:val="center"/>
+          </w:tcPr>
+          <w:p>
+            <w:pPr>
+              <w:pStyle w:val="Normal-Tabla"/>
+            </w:pPr>
+          </w:p>
+        </w:tc>
+        <w:tc>
+          <w:tcPr>
+            <w:tcW w:w="2145" w:type="dxa"/>
+            <w:vMerge/>
+            <w:tcBorders>
+              <w:top w:val="single" w:sz="6" w:space="0" w:color="FFC000" w:themeColor="accent4"/>
+              <w:left w:val="single" w:sz="6" w:space="0" w:color="FFC000" w:themeColor="accent4"/>
+              <w:bottom w:val="single" w:sz="6" w:space="0" w:color="FFC000" w:themeColor="accent4"/>
+              <w:right w:val="single" w:sz="6" w:space="0" w:color="FFC000" w:themeColor="accent4"/>
+            </w:tcBorders>
+            <w:shd w:val="clear" w:color="auto" w:fill="FFF2CC" w:themeFill="accent4" w:themeFillTint="33"/>
+            <w:vAlign w:val="center"/>
+          </w:tcPr>
+          <w:p>
+            <w:pPr>
+              <w:pStyle w:val="Normal-Tabla"/>
+            </w:pPr>
+          </w:p>
+        </w:tc>
+      </w:tr>
+      <w:tr>
+        <w:trPr>
           <w:trHeight w:val="342"/>
           <w:jc w:val="center"/>
         </w:trPr>
@@ -6464,7 +6575,7 @@
           <w:lang w:val="el-GR"/>
         </w:rPr>
         <w:sectPr>
-          <w:pgSz w:w="11907" w:h="18711"/>
+          <w:pgSz w:w="11907" w:h="19845"/>
           <w:pgMar w:top="720" w:right="720" w:bottom="720" w:left="720" w:header="709" w:footer="709" w:gutter="0"/>
           <w:cols w:space="708"/>
           <w:docGrid w:linePitch="381"/>

</xml_diff>

<commit_message>
Adding words to database
</commit_message>
<xml_diff>
--- a/data/grammar/Συμπυκνωμένη γραμματική της Τσακώνικης γλώσσας σε πίνακες.docx
+++ b/data/grammar/Συμπυκνωμένη γραμματική της Τσακώνικης γλώσσας σε πίνακες.docx
@@ -1695,7 +1695,7 @@
                 <w:noProof/>
                 <w:webHidden/>
               </w:rPr>
-              <w:t>14</w:t>
+              <w:t>15</w:t>
             </w:r>
             <w:r>
               <w:rPr>
@@ -1767,7 +1767,7 @@
                 <w:noProof/>
                 <w:webHidden/>
               </w:rPr>
-              <w:t>15</w:t>
+              <w:t>16</w:t>
             </w:r>
             <w:r>
               <w:rPr>
@@ -41447,7 +41447,1661 @@
     </w:tbl>
     <w:p>
       <w:pPr>
-        <w:jc w:val="center"/>
+        <w:rPr>
+          <w:rFonts w:asciiTheme="majorHAnsi" w:eastAsiaTheme="majorEastAsia" w:hAnsiTheme="majorHAnsi" w:cstheme="majorBidi"/>
+          <w:sz w:val="36"/>
+          <w:szCs w:val="32"/>
+          <w:lang w:val="el-GR"/>
+        </w:rPr>
+      </w:pPr>
+      <w:r>
+        <w:rPr>
+          <w:lang w:val="el-GR"/>
+        </w:rPr>
+        <w:br w:type="page"/>
+      </w:r>
+    </w:p>
+    <w:p>
+      <w:pPr>
+        <w:pStyle w:val="Ttulo1"/>
+        <w:rPr>
+          <w:lang w:val="el-GR"/>
+        </w:rPr>
+      </w:pPr>
+      <w:r>
+        <w:rPr>
+          <w:lang w:val="el-GR"/>
+        </w:rPr>
+        <w:lastRenderedPageBreak/>
+        <w:t>Αριθμοί</w:t>
+      </w:r>
+    </w:p>
+    <w:tbl>
+      <w:tblPr>
+        <w:tblStyle w:val="Tablaconcuadrcula"/>
+        <w:tblpPr w:leftFromText="141" w:rightFromText="141" w:vertAnchor="text" w:tblpXSpec="center" w:tblpY="1"/>
+        <w:tblOverlap w:val="never"/>
+        <w:tblW w:w="0" w:type="auto"/>
+        <w:tblLook w:val="04A0" w:firstRow="1" w:lastRow="0" w:firstColumn="1" w:lastColumn="0" w:noHBand="0" w:noVBand="1"/>
+      </w:tblPr>
+      <w:tblGrid>
+        <w:gridCol w:w="784"/>
+        <w:gridCol w:w="1305"/>
+        <w:gridCol w:w="1123"/>
+        <w:gridCol w:w="1727"/>
+      </w:tblGrid>
+      <w:tr>
+        <w:tc>
+          <w:tcPr>
+            <w:tcW w:w="0" w:type="auto"/>
+            <w:tcBorders>
+              <w:top w:val="nil"/>
+              <w:left w:val="nil"/>
+              <w:bottom w:val="single" w:sz="4" w:space="0" w:color="auto"/>
+            </w:tcBorders>
+            <w:shd w:val="clear" w:color="auto" w:fill="auto"/>
+            <w:vAlign w:val="center"/>
+          </w:tcPr>
+          <w:p>
+            <w:pPr>
+              <w:jc w:val="center"/>
+              <w:rPr>
+                <w:b/>
+                <w:bCs/>
+                <w:szCs w:val="28"/>
+                <w:lang w:val="el-GR"/>
+              </w:rPr>
+            </w:pPr>
+          </w:p>
+        </w:tc>
+        <w:tc>
+          <w:tcPr>
+            <w:tcW w:w="0" w:type="auto"/>
+            <w:tcBorders>
+              <w:bottom w:val="single" w:sz="18" w:space="0" w:color="auto"/>
+            </w:tcBorders>
+            <w:shd w:val="clear" w:color="auto" w:fill="8EAADB" w:themeFill="accent1" w:themeFillTint="99"/>
+            <w:vAlign w:val="center"/>
+          </w:tcPr>
+          <w:p>
+            <w:pPr>
+              <w:jc w:val="center"/>
+              <w:rPr>
+                <w:b/>
+                <w:bCs/>
+                <w:szCs w:val="28"/>
+                <w:lang w:val="el-GR"/>
+              </w:rPr>
+            </w:pPr>
+            <w:r>
+              <w:rPr>
+                <w:b/>
+                <w:bCs/>
+                <w:szCs w:val="28"/>
+                <w:lang w:val="el-GR"/>
+              </w:rPr>
+              <w:t>Αρσενικό</w:t>
+            </w:r>
+          </w:p>
+        </w:tc>
+        <w:tc>
+          <w:tcPr>
+            <w:tcW w:w="0" w:type="auto"/>
+            <w:tcBorders>
+              <w:bottom w:val="single" w:sz="18" w:space="0" w:color="auto"/>
+            </w:tcBorders>
+            <w:shd w:val="clear" w:color="auto" w:fill="F4B083" w:themeFill="accent2" w:themeFillTint="99"/>
+            <w:vAlign w:val="center"/>
+          </w:tcPr>
+          <w:p>
+            <w:pPr>
+              <w:jc w:val="center"/>
+              <w:rPr>
+                <w:b/>
+                <w:bCs/>
+                <w:szCs w:val="28"/>
+                <w:lang w:val="el-GR"/>
+              </w:rPr>
+            </w:pPr>
+            <w:r>
+              <w:rPr>
+                <w:b/>
+                <w:bCs/>
+                <w:szCs w:val="28"/>
+                <w:lang w:val="el-GR"/>
+              </w:rPr>
+              <w:t>Θηλυκό</w:t>
+            </w:r>
+          </w:p>
+        </w:tc>
+        <w:tc>
+          <w:tcPr>
+            <w:tcW w:w="0" w:type="auto"/>
+            <w:tcBorders>
+              <w:bottom w:val="single" w:sz="18" w:space="0" w:color="auto"/>
+              <w:right w:val="single" w:sz="4" w:space="0" w:color="auto"/>
+            </w:tcBorders>
+            <w:shd w:val="clear" w:color="auto" w:fill="FFD966" w:themeFill="accent4" w:themeFillTint="99"/>
+            <w:vAlign w:val="center"/>
+          </w:tcPr>
+          <w:p>
+            <w:pPr>
+              <w:jc w:val="center"/>
+              <w:rPr>
+                <w:b/>
+                <w:bCs/>
+                <w:szCs w:val="28"/>
+                <w:lang w:val="el-GR"/>
+              </w:rPr>
+            </w:pPr>
+            <w:r>
+              <w:rPr>
+                <w:b/>
+                <w:bCs/>
+                <w:szCs w:val="28"/>
+                <w:lang w:val="el-GR"/>
+              </w:rPr>
+              <w:t>Ουδέτερο</w:t>
+            </w:r>
+          </w:p>
+        </w:tc>
+      </w:tr>
+      <w:tr>
+        <w:tc>
+          <w:tcPr>
+            <w:tcW w:w="0" w:type="auto"/>
+            <w:tcBorders>
+              <w:right w:val="single" w:sz="18" w:space="0" w:color="auto"/>
+            </w:tcBorders>
+            <w:shd w:val="clear" w:color="auto" w:fill="C5E0B3" w:themeFill="accent6" w:themeFillTint="66"/>
+            <w:vAlign w:val="center"/>
+          </w:tcPr>
+          <w:p>
+            <w:pPr>
+              <w:jc w:val="center"/>
+              <w:rPr>
+                <w:b/>
+                <w:bCs/>
+                <w:szCs w:val="28"/>
+                <w:lang w:val="el-GR"/>
+              </w:rPr>
+            </w:pPr>
+            <w:r>
+              <w:rPr>
+                <w:b/>
+                <w:bCs/>
+                <w:szCs w:val="28"/>
+                <w:lang w:val="el-GR"/>
+              </w:rPr>
+              <w:t>1</w:t>
+            </w:r>
+          </w:p>
+        </w:tc>
+        <w:tc>
+          <w:tcPr>
+            <w:tcW w:w="0" w:type="auto"/>
+            <w:tcBorders>
+              <w:top w:val="single" w:sz="18" w:space="0" w:color="auto"/>
+              <w:left w:val="single" w:sz="18" w:space="0" w:color="auto"/>
+            </w:tcBorders>
+            <w:shd w:val="clear" w:color="auto" w:fill="D9E2F3" w:themeFill="accent1" w:themeFillTint="33"/>
+            <w:vAlign w:val="center"/>
+          </w:tcPr>
+          <w:p>
+            <w:pPr>
+              <w:pStyle w:val="Normal-Tabla"/>
+            </w:pPr>
+            <w:r>
+              <w:t>ένα</w:t>
+            </w:r>
+          </w:p>
+        </w:tc>
+        <w:tc>
+          <w:tcPr>
+            <w:tcW w:w="0" w:type="auto"/>
+            <w:tcBorders>
+              <w:top w:val="single" w:sz="18" w:space="0" w:color="auto"/>
+            </w:tcBorders>
+            <w:shd w:val="clear" w:color="auto" w:fill="FBE4D5" w:themeFill="accent2" w:themeFillTint="33"/>
+            <w:vAlign w:val="center"/>
+          </w:tcPr>
+          <w:p>
+            <w:pPr>
+              <w:pStyle w:val="Normal-Tabla"/>
+              <w:rPr>
+                <w:lang w:val="es-ES_tradnl"/>
+              </w:rPr>
+            </w:pPr>
+            <w:r>
+              <w:t>νία</w:t>
+            </w:r>
+          </w:p>
+        </w:tc>
+        <w:tc>
+          <w:tcPr>
+            <w:tcW w:w="0" w:type="auto"/>
+            <w:tcBorders>
+              <w:top w:val="single" w:sz="18" w:space="0" w:color="auto"/>
+              <w:right w:val="single" w:sz="4" w:space="0" w:color="auto"/>
+            </w:tcBorders>
+            <w:shd w:val="clear" w:color="auto" w:fill="FFF2CC" w:themeFill="accent4" w:themeFillTint="33"/>
+            <w:vAlign w:val="center"/>
+          </w:tcPr>
+          <w:p>
+            <w:pPr>
+              <w:pStyle w:val="Normal-Tabla"/>
+            </w:pPr>
+            <w:r>
+              <w:t>ένα</w:t>
+            </w:r>
+          </w:p>
+        </w:tc>
+      </w:tr>
+      <w:tr>
+        <w:trPr>
+          <w:trHeight w:val="248"/>
+        </w:trPr>
+        <w:tc>
+          <w:tcPr>
+            <w:tcW w:w="0" w:type="auto"/>
+            <w:tcBorders>
+              <w:right w:val="single" w:sz="18" w:space="0" w:color="auto"/>
+            </w:tcBorders>
+            <w:shd w:val="clear" w:color="auto" w:fill="C5E0B3" w:themeFill="accent6" w:themeFillTint="66"/>
+            <w:vAlign w:val="center"/>
+          </w:tcPr>
+          <w:p>
+            <w:pPr>
+              <w:jc w:val="center"/>
+              <w:rPr>
+                <w:b/>
+                <w:bCs/>
+                <w:szCs w:val="28"/>
+                <w:lang w:val="el-GR"/>
+              </w:rPr>
+            </w:pPr>
+            <w:r>
+              <w:rPr>
+                <w:b/>
+                <w:bCs/>
+                <w:szCs w:val="28"/>
+                <w:lang w:val="el-GR"/>
+              </w:rPr>
+              <w:t>2</w:t>
+            </w:r>
+          </w:p>
+        </w:tc>
+        <w:tc>
+          <w:tcPr>
+            <w:tcW w:w="0" w:type="auto"/>
+            <w:gridSpan w:val="3"/>
+            <w:tcBorders>
+              <w:left w:val="single" w:sz="18" w:space="0" w:color="auto"/>
+              <w:right w:val="single" w:sz="4" w:space="0" w:color="auto"/>
+            </w:tcBorders>
+            <w:shd w:val="clear" w:color="auto" w:fill="F2F2F2" w:themeFill="background1" w:themeFillShade="F2"/>
+            <w:vAlign w:val="center"/>
+          </w:tcPr>
+          <w:p>
+            <w:pPr>
+              <w:pStyle w:val="Normal-Tabla"/>
+            </w:pPr>
+            <w:r>
+              <w:t>δύου / δύ</w:t>
+            </w:r>
+          </w:p>
+        </w:tc>
+      </w:tr>
+      <w:tr>
+        <w:tc>
+          <w:tcPr>
+            <w:tcW w:w="0" w:type="auto"/>
+            <w:tcBorders>
+              <w:bottom w:val="single" w:sz="4" w:space="0" w:color="auto"/>
+              <w:right w:val="single" w:sz="18" w:space="0" w:color="auto"/>
+            </w:tcBorders>
+            <w:shd w:val="clear" w:color="auto" w:fill="C5E0B3" w:themeFill="accent6" w:themeFillTint="66"/>
+            <w:vAlign w:val="center"/>
+          </w:tcPr>
+          <w:p>
+            <w:pPr>
+              <w:jc w:val="center"/>
+              <w:rPr>
+                <w:szCs w:val="28"/>
+                <w:lang w:val="el-GR"/>
+              </w:rPr>
+            </w:pPr>
+            <w:r>
+              <w:rPr>
+                <w:b/>
+                <w:bCs/>
+                <w:szCs w:val="28"/>
+                <w:lang w:val="el-GR"/>
+              </w:rPr>
+              <w:t>3</w:t>
+            </w:r>
+          </w:p>
+        </w:tc>
+        <w:tc>
+          <w:tcPr>
+            <w:tcW w:w="0" w:type="auto"/>
+            <w:gridSpan w:val="2"/>
+            <w:tcBorders>
+              <w:left w:val="single" w:sz="18" w:space="0" w:color="auto"/>
+              <w:bottom w:val="single" w:sz="4" w:space="0" w:color="auto"/>
+            </w:tcBorders>
+            <w:shd w:val="clear" w:color="auto" w:fill="DEC8EE"/>
+            <w:vAlign w:val="center"/>
+          </w:tcPr>
+          <w:p>
+            <w:pPr>
+              <w:pStyle w:val="Normal-Tabla"/>
+            </w:pPr>
+            <w:r>
+              <w:t>τσ̌ει</w:t>
+            </w:r>
+          </w:p>
+        </w:tc>
+        <w:tc>
+          <w:tcPr>
+            <w:tcW w:w="0" w:type="auto"/>
+            <w:tcBorders>
+              <w:bottom w:val="single" w:sz="4" w:space="0" w:color="auto"/>
+              <w:right w:val="single" w:sz="4" w:space="0" w:color="auto"/>
+            </w:tcBorders>
+            <w:shd w:val="clear" w:color="auto" w:fill="FFF2CC" w:themeFill="accent4" w:themeFillTint="33"/>
+            <w:vAlign w:val="center"/>
+          </w:tcPr>
+          <w:p>
+            <w:pPr>
+              <w:pStyle w:val="Normal-Tabla"/>
+            </w:pPr>
+            <w:r>
+              <w:t>τσ̌ία</w:t>
+            </w:r>
+          </w:p>
+        </w:tc>
+      </w:tr>
+      <w:tr>
+        <w:tc>
+          <w:tcPr>
+            <w:tcW w:w="0" w:type="auto"/>
+            <w:tcBorders>
+              <w:right w:val="single" w:sz="18" w:space="0" w:color="auto"/>
+            </w:tcBorders>
+            <w:shd w:val="clear" w:color="auto" w:fill="C5E0B3" w:themeFill="accent6" w:themeFillTint="66"/>
+            <w:vAlign w:val="center"/>
+          </w:tcPr>
+          <w:p>
+            <w:pPr>
+              <w:jc w:val="center"/>
+              <w:rPr>
+                <w:b/>
+                <w:bCs/>
+                <w:szCs w:val="28"/>
+                <w:lang w:val="el-GR"/>
+              </w:rPr>
+            </w:pPr>
+            <w:r>
+              <w:rPr>
+                <w:b/>
+                <w:bCs/>
+                <w:szCs w:val="28"/>
+                <w:lang w:val="el-GR"/>
+              </w:rPr>
+              <w:t>4</w:t>
+            </w:r>
+          </w:p>
+        </w:tc>
+        <w:tc>
+          <w:tcPr>
+            <w:tcW w:w="0" w:type="auto"/>
+            <w:gridSpan w:val="2"/>
+            <w:tcBorders>
+              <w:left w:val="single" w:sz="18" w:space="0" w:color="auto"/>
+            </w:tcBorders>
+            <w:shd w:val="clear" w:color="auto" w:fill="DEC8EE"/>
+            <w:vAlign w:val="center"/>
+          </w:tcPr>
+          <w:p>
+            <w:pPr>
+              <w:pStyle w:val="Normal-Tabla"/>
+            </w:pPr>
+            <w:r>
+              <w:t>τέσσερι</w:t>
+            </w:r>
+          </w:p>
+        </w:tc>
+        <w:tc>
+          <w:tcPr>
+            <w:tcW w:w="0" w:type="auto"/>
+            <w:tcBorders>
+              <w:right w:val="single" w:sz="4" w:space="0" w:color="auto"/>
+            </w:tcBorders>
+            <w:shd w:val="clear" w:color="auto" w:fill="FFF2CC" w:themeFill="accent4" w:themeFillTint="33"/>
+            <w:vAlign w:val="center"/>
+          </w:tcPr>
+          <w:p>
+            <w:pPr>
+              <w:pStyle w:val="Normal-Tabla"/>
+            </w:pPr>
+            <w:r>
+              <w:t>τέσσερα</w:t>
+            </w:r>
+          </w:p>
+        </w:tc>
+      </w:tr>
+      <w:tr>
+        <w:tc>
+          <w:tcPr>
+            <w:tcW w:w="0" w:type="auto"/>
+            <w:tcBorders>
+              <w:right w:val="single" w:sz="18" w:space="0" w:color="auto"/>
+            </w:tcBorders>
+            <w:shd w:val="clear" w:color="auto" w:fill="C5E0B3" w:themeFill="accent6" w:themeFillTint="66"/>
+            <w:vAlign w:val="center"/>
+          </w:tcPr>
+          <w:p>
+            <w:pPr>
+              <w:jc w:val="center"/>
+              <w:rPr>
+                <w:b/>
+                <w:bCs/>
+                <w:szCs w:val="28"/>
+                <w:lang w:val="el-GR"/>
+              </w:rPr>
+            </w:pPr>
+            <w:r>
+              <w:rPr>
+                <w:b/>
+                <w:bCs/>
+                <w:szCs w:val="28"/>
+                <w:lang w:val="el-GR"/>
+              </w:rPr>
+              <w:t>5</w:t>
+            </w:r>
+          </w:p>
+        </w:tc>
+        <w:tc>
+          <w:tcPr>
+            <w:tcW w:w="0" w:type="auto"/>
+            <w:gridSpan w:val="3"/>
+            <w:tcBorders>
+              <w:left w:val="single" w:sz="18" w:space="0" w:color="auto"/>
+              <w:right w:val="single" w:sz="4" w:space="0" w:color="auto"/>
+            </w:tcBorders>
+            <w:shd w:val="clear" w:color="auto" w:fill="EDEDED" w:themeFill="accent3" w:themeFillTint="33"/>
+            <w:vAlign w:val="center"/>
+          </w:tcPr>
+          <w:p>
+            <w:pPr>
+              <w:pStyle w:val="Normal-Tabla"/>
+            </w:pPr>
+            <w:r>
+              <w:t>πέντε</w:t>
+            </w:r>
+          </w:p>
+        </w:tc>
+      </w:tr>
+      <w:tr>
+        <w:tc>
+          <w:tcPr>
+            <w:tcW w:w="0" w:type="auto"/>
+            <w:tcBorders>
+              <w:right w:val="single" w:sz="18" w:space="0" w:color="auto"/>
+            </w:tcBorders>
+            <w:shd w:val="clear" w:color="auto" w:fill="C5E0B3" w:themeFill="accent6" w:themeFillTint="66"/>
+            <w:vAlign w:val="center"/>
+          </w:tcPr>
+          <w:p>
+            <w:pPr>
+              <w:jc w:val="center"/>
+              <w:rPr>
+                <w:b/>
+                <w:bCs/>
+                <w:szCs w:val="28"/>
+                <w:lang w:val="el-GR"/>
+              </w:rPr>
+            </w:pPr>
+            <w:r>
+              <w:rPr>
+                <w:b/>
+                <w:bCs/>
+                <w:szCs w:val="28"/>
+                <w:lang w:val="el-GR"/>
+              </w:rPr>
+              <w:t>6</w:t>
+            </w:r>
+          </w:p>
+        </w:tc>
+        <w:tc>
+          <w:tcPr>
+            <w:tcW w:w="0" w:type="auto"/>
+            <w:gridSpan w:val="3"/>
+            <w:tcBorders>
+              <w:left w:val="single" w:sz="18" w:space="0" w:color="auto"/>
+              <w:right w:val="single" w:sz="4" w:space="0" w:color="auto"/>
+            </w:tcBorders>
+            <w:shd w:val="clear" w:color="auto" w:fill="EDEDED" w:themeFill="accent3" w:themeFillTint="33"/>
+            <w:vAlign w:val="center"/>
+          </w:tcPr>
+          <w:p>
+            <w:pPr>
+              <w:pStyle w:val="Normal-Tabla"/>
+            </w:pPr>
+            <w:r>
+              <w:t>έξε</w:t>
+            </w:r>
+          </w:p>
+        </w:tc>
+      </w:tr>
+      <w:tr>
+        <w:tc>
+          <w:tcPr>
+            <w:tcW w:w="0" w:type="auto"/>
+            <w:tcBorders>
+              <w:right w:val="single" w:sz="18" w:space="0" w:color="auto"/>
+            </w:tcBorders>
+            <w:shd w:val="clear" w:color="auto" w:fill="C5E0B3" w:themeFill="accent6" w:themeFillTint="66"/>
+            <w:vAlign w:val="center"/>
+          </w:tcPr>
+          <w:p>
+            <w:pPr>
+              <w:jc w:val="center"/>
+              <w:rPr>
+                <w:b/>
+                <w:bCs/>
+                <w:szCs w:val="28"/>
+                <w:lang w:val="el-GR"/>
+              </w:rPr>
+            </w:pPr>
+            <w:r>
+              <w:rPr>
+                <w:b/>
+                <w:bCs/>
+                <w:szCs w:val="28"/>
+                <w:lang w:val="el-GR"/>
+              </w:rPr>
+              <w:t>7</w:t>
+            </w:r>
+          </w:p>
+        </w:tc>
+        <w:tc>
+          <w:tcPr>
+            <w:tcW w:w="0" w:type="auto"/>
+            <w:gridSpan w:val="3"/>
+            <w:tcBorders>
+              <w:left w:val="single" w:sz="18" w:space="0" w:color="auto"/>
+              <w:right w:val="single" w:sz="4" w:space="0" w:color="auto"/>
+            </w:tcBorders>
+            <w:shd w:val="clear" w:color="auto" w:fill="EDEDED" w:themeFill="accent3" w:themeFillTint="33"/>
+            <w:vAlign w:val="center"/>
+          </w:tcPr>
+          <w:p>
+            <w:pPr>
+              <w:pStyle w:val="Normal-Tabla"/>
+            </w:pPr>
+            <w:r>
+              <w:t>εφτά</w:t>
+            </w:r>
+          </w:p>
+        </w:tc>
+      </w:tr>
+      <w:tr>
+        <w:tc>
+          <w:tcPr>
+            <w:tcW w:w="0" w:type="auto"/>
+            <w:tcBorders>
+              <w:bottom w:val="single" w:sz="4" w:space="0" w:color="auto"/>
+              <w:right w:val="single" w:sz="18" w:space="0" w:color="auto"/>
+            </w:tcBorders>
+            <w:shd w:val="clear" w:color="auto" w:fill="C5E0B3" w:themeFill="accent6" w:themeFillTint="66"/>
+            <w:vAlign w:val="center"/>
+          </w:tcPr>
+          <w:p>
+            <w:pPr>
+              <w:jc w:val="center"/>
+              <w:rPr>
+                <w:b/>
+                <w:bCs/>
+                <w:szCs w:val="28"/>
+                <w:lang w:val="el-GR"/>
+              </w:rPr>
+            </w:pPr>
+            <w:r>
+              <w:rPr>
+                <w:b/>
+                <w:bCs/>
+                <w:szCs w:val="28"/>
+                <w:lang w:val="el-GR"/>
+              </w:rPr>
+              <w:t>8</w:t>
+            </w:r>
+          </w:p>
+        </w:tc>
+        <w:tc>
+          <w:tcPr>
+            <w:tcW w:w="0" w:type="auto"/>
+            <w:gridSpan w:val="3"/>
+            <w:tcBorders>
+              <w:left w:val="single" w:sz="18" w:space="0" w:color="auto"/>
+              <w:bottom w:val="single" w:sz="4" w:space="0" w:color="auto"/>
+              <w:right w:val="single" w:sz="4" w:space="0" w:color="auto"/>
+            </w:tcBorders>
+            <w:shd w:val="clear" w:color="auto" w:fill="EDEDED" w:themeFill="accent3" w:themeFillTint="33"/>
+            <w:vAlign w:val="center"/>
+          </w:tcPr>
+          <w:p>
+            <w:pPr>
+              <w:pStyle w:val="Normal-Tabla"/>
+            </w:pPr>
+            <w:r>
+              <w:t>οχτώ</w:t>
+            </w:r>
+          </w:p>
+        </w:tc>
+      </w:tr>
+      <w:tr>
+        <w:tc>
+          <w:tcPr>
+            <w:tcW w:w="0" w:type="auto"/>
+            <w:tcBorders>
+              <w:right w:val="single" w:sz="18" w:space="0" w:color="auto"/>
+            </w:tcBorders>
+            <w:shd w:val="clear" w:color="auto" w:fill="C5E0B3" w:themeFill="accent6" w:themeFillTint="66"/>
+            <w:vAlign w:val="center"/>
+          </w:tcPr>
+          <w:p>
+            <w:pPr>
+              <w:jc w:val="center"/>
+              <w:rPr>
+                <w:b/>
+                <w:bCs/>
+                <w:szCs w:val="28"/>
+                <w:lang w:val="el-GR"/>
+              </w:rPr>
+            </w:pPr>
+            <w:r>
+              <w:rPr>
+                <w:b/>
+                <w:bCs/>
+                <w:szCs w:val="28"/>
+                <w:lang w:val="el-GR"/>
+              </w:rPr>
+              <w:t>9</w:t>
+            </w:r>
+          </w:p>
+        </w:tc>
+        <w:tc>
+          <w:tcPr>
+            <w:tcW w:w="0" w:type="auto"/>
+            <w:gridSpan w:val="3"/>
+            <w:tcBorders>
+              <w:left w:val="single" w:sz="18" w:space="0" w:color="auto"/>
+              <w:right w:val="single" w:sz="4" w:space="0" w:color="auto"/>
+            </w:tcBorders>
+            <w:shd w:val="clear" w:color="auto" w:fill="EDEDED" w:themeFill="accent3" w:themeFillTint="33"/>
+            <w:vAlign w:val="center"/>
+          </w:tcPr>
+          <w:p>
+            <w:pPr>
+              <w:pStyle w:val="Normal-Tabla"/>
+            </w:pPr>
+            <w:r>
+              <w:t>εν̇ία</w:t>
+            </w:r>
+          </w:p>
+        </w:tc>
+      </w:tr>
+      <w:tr>
+        <w:tc>
+          <w:tcPr>
+            <w:tcW w:w="0" w:type="auto"/>
+            <w:tcBorders>
+              <w:right w:val="single" w:sz="18" w:space="0" w:color="auto"/>
+            </w:tcBorders>
+            <w:shd w:val="clear" w:color="auto" w:fill="C5E0B3" w:themeFill="accent6" w:themeFillTint="66"/>
+            <w:vAlign w:val="center"/>
+          </w:tcPr>
+          <w:p>
+            <w:pPr>
+              <w:jc w:val="center"/>
+              <w:rPr>
+                <w:b/>
+                <w:bCs/>
+                <w:szCs w:val="28"/>
+                <w:lang w:val="el-GR"/>
+              </w:rPr>
+            </w:pPr>
+            <w:r>
+              <w:rPr>
+                <w:b/>
+                <w:bCs/>
+                <w:szCs w:val="28"/>
+                <w:lang w:val="el-GR"/>
+              </w:rPr>
+              <w:t>10</w:t>
+            </w:r>
+          </w:p>
+        </w:tc>
+        <w:tc>
+          <w:tcPr>
+            <w:tcW w:w="0" w:type="auto"/>
+            <w:gridSpan w:val="3"/>
+            <w:tcBorders>
+              <w:left w:val="single" w:sz="18" w:space="0" w:color="auto"/>
+              <w:right w:val="single" w:sz="4" w:space="0" w:color="auto"/>
+            </w:tcBorders>
+            <w:shd w:val="clear" w:color="auto" w:fill="EDEDED" w:themeFill="accent3" w:themeFillTint="33"/>
+            <w:vAlign w:val="center"/>
+          </w:tcPr>
+          <w:p>
+            <w:pPr>
+              <w:pStyle w:val="Normal-Tabla"/>
+            </w:pPr>
+            <w:r>
+              <w:t>δέκα</w:t>
+            </w:r>
+          </w:p>
+        </w:tc>
+      </w:tr>
+      <w:tr>
+        <w:tc>
+          <w:tcPr>
+            <w:tcW w:w="0" w:type="auto"/>
+            <w:tcBorders>
+              <w:right w:val="single" w:sz="18" w:space="0" w:color="auto"/>
+            </w:tcBorders>
+            <w:shd w:val="clear" w:color="auto" w:fill="C5E0B3" w:themeFill="accent6" w:themeFillTint="66"/>
+            <w:vAlign w:val="center"/>
+          </w:tcPr>
+          <w:p>
+            <w:pPr>
+              <w:jc w:val="center"/>
+              <w:rPr>
+                <w:b/>
+                <w:bCs/>
+                <w:szCs w:val="28"/>
+                <w:lang w:val="el-GR"/>
+              </w:rPr>
+            </w:pPr>
+            <w:r>
+              <w:rPr>
+                <w:b/>
+                <w:bCs/>
+                <w:szCs w:val="28"/>
+                <w:lang w:val="el-GR"/>
+              </w:rPr>
+              <w:t>11</w:t>
+            </w:r>
+          </w:p>
+        </w:tc>
+        <w:tc>
+          <w:tcPr>
+            <w:tcW w:w="0" w:type="auto"/>
+            <w:gridSpan w:val="3"/>
+            <w:tcBorders>
+              <w:left w:val="single" w:sz="18" w:space="0" w:color="auto"/>
+              <w:right w:val="single" w:sz="4" w:space="0" w:color="auto"/>
+            </w:tcBorders>
+            <w:shd w:val="clear" w:color="auto" w:fill="EDEDED" w:themeFill="accent3" w:themeFillTint="33"/>
+            <w:vAlign w:val="center"/>
+          </w:tcPr>
+          <w:p>
+            <w:pPr>
+              <w:pStyle w:val="Normal-Tabla"/>
+            </w:pPr>
+            <w:r>
+              <w:t>ένδεκα</w:t>
+            </w:r>
+          </w:p>
+        </w:tc>
+      </w:tr>
+      <w:tr>
+        <w:tc>
+          <w:tcPr>
+            <w:tcW w:w="0" w:type="auto"/>
+            <w:tcBorders>
+              <w:right w:val="single" w:sz="18" w:space="0" w:color="auto"/>
+            </w:tcBorders>
+            <w:shd w:val="clear" w:color="auto" w:fill="C5E0B3" w:themeFill="accent6" w:themeFillTint="66"/>
+            <w:vAlign w:val="center"/>
+          </w:tcPr>
+          <w:p>
+            <w:pPr>
+              <w:jc w:val="center"/>
+              <w:rPr>
+                <w:b/>
+                <w:bCs/>
+                <w:szCs w:val="28"/>
+                <w:lang w:val="el-GR"/>
+              </w:rPr>
+            </w:pPr>
+            <w:r>
+              <w:rPr>
+                <w:b/>
+                <w:bCs/>
+                <w:szCs w:val="28"/>
+                <w:lang w:val="el-GR"/>
+              </w:rPr>
+              <w:t>12</w:t>
+            </w:r>
+          </w:p>
+        </w:tc>
+        <w:tc>
+          <w:tcPr>
+            <w:tcW w:w="0" w:type="auto"/>
+            <w:gridSpan w:val="3"/>
+            <w:tcBorders>
+              <w:left w:val="single" w:sz="18" w:space="0" w:color="auto"/>
+              <w:right w:val="single" w:sz="4" w:space="0" w:color="auto"/>
+            </w:tcBorders>
+            <w:shd w:val="clear" w:color="auto" w:fill="EDEDED" w:themeFill="accent3" w:themeFillTint="33"/>
+            <w:vAlign w:val="center"/>
+          </w:tcPr>
+          <w:p>
+            <w:pPr>
+              <w:pStyle w:val="Normal-Tabla"/>
+            </w:pPr>
+            <w:r>
+              <w:t>δώδεκα</w:t>
+            </w:r>
+          </w:p>
+        </w:tc>
+      </w:tr>
+      <w:tr>
+        <w:tc>
+          <w:tcPr>
+            <w:tcW w:w="0" w:type="auto"/>
+            <w:tcBorders>
+              <w:right w:val="single" w:sz="18" w:space="0" w:color="auto"/>
+            </w:tcBorders>
+            <w:shd w:val="clear" w:color="auto" w:fill="C5E0B3" w:themeFill="accent6" w:themeFillTint="66"/>
+            <w:vAlign w:val="center"/>
+          </w:tcPr>
+          <w:p>
+            <w:pPr>
+              <w:jc w:val="center"/>
+              <w:rPr>
+                <w:b/>
+                <w:bCs/>
+                <w:szCs w:val="28"/>
+                <w:lang w:val="el-GR"/>
+              </w:rPr>
+            </w:pPr>
+            <w:r>
+              <w:rPr>
+                <w:b/>
+                <w:bCs/>
+                <w:szCs w:val="28"/>
+                <w:lang w:val="el-GR"/>
+              </w:rPr>
+              <w:t>13</w:t>
+            </w:r>
+          </w:p>
+        </w:tc>
+        <w:tc>
+          <w:tcPr>
+            <w:tcW w:w="0" w:type="auto"/>
+            <w:gridSpan w:val="2"/>
+            <w:tcBorders>
+              <w:left w:val="single" w:sz="18" w:space="0" w:color="auto"/>
+              <w:bottom w:val="single" w:sz="4" w:space="0" w:color="auto"/>
+              <w:right w:val="single" w:sz="4" w:space="0" w:color="auto"/>
+            </w:tcBorders>
+            <w:shd w:val="clear" w:color="auto" w:fill="DEC8EE"/>
+            <w:vAlign w:val="center"/>
+          </w:tcPr>
+          <w:p>
+            <w:pPr>
+              <w:pStyle w:val="Normal-Tabla"/>
+              <w:rPr>
+                <w:lang w:val="es-ES_tradnl"/>
+              </w:rPr>
+            </w:pPr>
+            <w:r>
+              <w:t>δεκατσ̌εί</w:t>
+            </w:r>
+          </w:p>
+        </w:tc>
+        <w:tc>
+          <w:tcPr>
+            <w:tcW w:w="0" w:type="auto"/>
+            <w:tcBorders>
+              <w:left w:val="single" w:sz="4" w:space="0" w:color="auto"/>
+              <w:right w:val="single" w:sz="4" w:space="0" w:color="auto"/>
+            </w:tcBorders>
+            <w:shd w:val="clear" w:color="auto" w:fill="FFF2CC" w:themeFill="accent4" w:themeFillTint="33"/>
+            <w:vAlign w:val="center"/>
+          </w:tcPr>
+          <w:p>
+            <w:pPr>
+              <w:pStyle w:val="Normal-Tabla"/>
+            </w:pPr>
+            <w:r>
+              <w:t>δεκατσ̌ία</w:t>
+            </w:r>
+          </w:p>
+        </w:tc>
+      </w:tr>
+      <w:tr>
+        <w:tc>
+          <w:tcPr>
+            <w:tcW w:w="0" w:type="auto"/>
+            <w:tcBorders>
+              <w:right w:val="single" w:sz="18" w:space="0" w:color="auto"/>
+            </w:tcBorders>
+            <w:shd w:val="clear" w:color="auto" w:fill="C5E0B3" w:themeFill="accent6" w:themeFillTint="66"/>
+            <w:vAlign w:val="center"/>
+          </w:tcPr>
+          <w:p>
+            <w:pPr>
+              <w:jc w:val="center"/>
+              <w:rPr>
+                <w:b/>
+                <w:bCs/>
+                <w:szCs w:val="28"/>
+                <w:lang w:val="el-GR"/>
+              </w:rPr>
+            </w:pPr>
+            <w:r>
+              <w:rPr>
+                <w:b/>
+                <w:bCs/>
+                <w:szCs w:val="28"/>
+                <w:lang w:val="el-GR"/>
+              </w:rPr>
+              <w:t>14</w:t>
+            </w:r>
+          </w:p>
+        </w:tc>
+        <w:tc>
+          <w:tcPr>
+            <w:tcW w:w="0" w:type="auto"/>
+            <w:gridSpan w:val="2"/>
+            <w:tcBorders>
+              <w:left w:val="single" w:sz="18" w:space="0" w:color="auto"/>
+              <w:right w:val="single" w:sz="4" w:space="0" w:color="auto"/>
+            </w:tcBorders>
+            <w:shd w:val="clear" w:color="auto" w:fill="DEC8EE"/>
+            <w:vAlign w:val="center"/>
+          </w:tcPr>
+          <w:p>
+            <w:pPr>
+              <w:pStyle w:val="Normal-Tabla"/>
+            </w:pPr>
+            <w:r>
+              <w:t>δεκατέσσερι</w:t>
+            </w:r>
+          </w:p>
+        </w:tc>
+        <w:tc>
+          <w:tcPr>
+            <w:tcW w:w="0" w:type="auto"/>
+            <w:tcBorders>
+              <w:left w:val="single" w:sz="4" w:space="0" w:color="auto"/>
+              <w:right w:val="single" w:sz="4" w:space="0" w:color="auto"/>
+            </w:tcBorders>
+            <w:shd w:val="clear" w:color="auto" w:fill="FFF2CC" w:themeFill="accent4" w:themeFillTint="33"/>
+            <w:vAlign w:val="center"/>
+          </w:tcPr>
+          <w:p>
+            <w:pPr>
+              <w:pStyle w:val="Normal-Tabla"/>
+              <w:rPr>
+                <w:lang w:val="es-ES_tradnl"/>
+              </w:rPr>
+            </w:pPr>
+            <w:r>
+              <w:t>δεκατέσσερα</w:t>
+            </w:r>
+          </w:p>
+        </w:tc>
+      </w:tr>
+      <w:tr>
+        <w:tc>
+          <w:tcPr>
+            <w:tcW w:w="0" w:type="auto"/>
+            <w:tcBorders>
+              <w:right w:val="single" w:sz="18" w:space="0" w:color="auto"/>
+            </w:tcBorders>
+            <w:shd w:val="clear" w:color="auto" w:fill="C5E0B3" w:themeFill="accent6" w:themeFillTint="66"/>
+            <w:vAlign w:val="center"/>
+          </w:tcPr>
+          <w:p>
+            <w:pPr>
+              <w:jc w:val="center"/>
+              <w:rPr>
+                <w:b/>
+                <w:bCs/>
+                <w:szCs w:val="28"/>
+                <w:lang w:val="el-GR"/>
+              </w:rPr>
+            </w:pPr>
+            <w:r>
+              <w:rPr>
+                <w:b/>
+                <w:bCs/>
+                <w:szCs w:val="28"/>
+                <w:lang w:val="el-GR"/>
+              </w:rPr>
+              <w:t>15</w:t>
+            </w:r>
+          </w:p>
+        </w:tc>
+        <w:tc>
+          <w:tcPr>
+            <w:tcW w:w="0" w:type="auto"/>
+            <w:gridSpan w:val="3"/>
+            <w:tcBorders>
+              <w:left w:val="single" w:sz="18" w:space="0" w:color="auto"/>
+              <w:right w:val="single" w:sz="4" w:space="0" w:color="auto"/>
+            </w:tcBorders>
+            <w:shd w:val="clear" w:color="auto" w:fill="EDEDED" w:themeFill="accent3" w:themeFillTint="33"/>
+            <w:vAlign w:val="center"/>
+          </w:tcPr>
+          <w:p>
+            <w:pPr>
+              <w:pStyle w:val="Normal-Tabla"/>
+            </w:pPr>
+            <w:r>
+              <w:t>δεκαπέντε</w:t>
+            </w:r>
+          </w:p>
+        </w:tc>
+      </w:tr>
+      <w:tr>
+        <w:tc>
+          <w:tcPr>
+            <w:tcW w:w="0" w:type="auto"/>
+            <w:tcBorders>
+              <w:right w:val="single" w:sz="18" w:space="0" w:color="auto"/>
+            </w:tcBorders>
+            <w:shd w:val="clear" w:color="auto" w:fill="C5E0B3" w:themeFill="accent6" w:themeFillTint="66"/>
+            <w:vAlign w:val="center"/>
+          </w:tcPr>
+          <w:p>
+            <w:pPr>
+              <w:jc w:val="center"/>
+              <w:rPr>
+                <w:b/>
+                <w:bCs/>
+                <w:szCs w:val="28"/>
+                <w:lang w:val="el-GR"/>
+              </w:rPr>
+            </w:pPr>
+            <w:r>
+              <w:rPr>
+                <w:b/>
+                <w:bCs/>
+                <w:szCs w:val="28"/>
+                <w:lang w:val="el-GR"/>
+              </w:rPr>
+              <w:t>16</w:t>
+            </w:r>
+          </w:p>
+        </w:tc>
+        <w:tc>
+          <w:tcPr>
+            <w:tcW w:w="0" w:type="auto"/>
+            <w:gridSpan w:val="3"/>
+            <w:tcBorders>
+              <w:left w:val="single" w:sz="18" w:space="0" w:color="auto"/>
+              <w:right w:val="single" w:sz="4" w:space="0" w:color="auto"/>
+            </w:tcBorders>
+            <w:shd w:val="clear" w:color="auto" w:fill="EDEDED" w:themeFill="accent3" w:themeFillTint="33"/>
+            <w:vAlign w:val="center"/>
+          </w:tcPr>
+          <w:p>
+            <w:pPr>
+              <w:pStyle w:val="Normal-Tabla"/>
+            </w:pPr>
+            <w:r>
+              <w:t>δεκαέξι</w:t>
+            </w:r>
+          </w:p>
+        </w:tc>
+      </w:tr>
+      <w:tr>
+        <w:tc>
+          <w:tcPr>
+            <w:tcW w:w="0" w:type="auto"/>
+            <w:tcBorders>
+              <w:right w:val="single" w:sz="18" w:space="0" w:color="auto"/>
+            </w:tcBorders>
+            <w:shd w:val="clear" w:color="auto" w:fill="C5E0B3" w:themeFill="accent6" w:themeFillTint="66"/>
+            <w:vAlign w:val="center"/>
+          </w:tcPr>
+          <w:p>
+            <w:pPr>
+              <w:jc w:val="center"/>
+              <w:rPr>
+                <w:b/>
+                <w:bCs/>
+                <w:szCs w:val="28"/>
+                <w:lang w:val="el-GR"/>
+              </w:rPr>
+            </w:pPr>
+            <w:r>
+              <w:rPr>
+                <w:b/>
+                <w:bCs/>
+                <w:szCs w:val="28"/>
+                <w:lang w:val="el-GR"/>
+              </w:rPr>
+              <w:t>17</w:t>
+            </w:r>
+          </w:p>
+        </w:tc>
+        <w:tc>
+          <w:tcPr>
+            <w:tcW w:w="0" w:type="auto"/>
+            <w:gridSpan w:val="3"/>
+            <w:tcBorders>
+              <w:left w:val="single" w:sz="18" w:space="0" w:color="auto"/>
+              <w:right w:val="single" w:sz="4" w:space="0" w:color="auto"/>
+            </w:tcBorders>
+            <w:shd w:val="clear" w:color="auto" w:fill="EDEDED" w:themeFill="accent3" w:themeFillTint="33"/>
+            <w:vAlign w:val="center"/>
+          </w:tcPr>
+          <w:p>
+            <w:pPr>
+              <w:pStyle w:val="Normal-Tabla"/>
+            </w:pPr>
+            <w:r>
+              <w:t>δεκαεφτά</w:t>
+            </w:r>
+          </w:p>
+        </w:tc>
+      </w:tr>
+      <w:tr>
+        <w:tc>
+          <w:tcPr>
+            <w:tcW w:w="0" w:type="auto"/>
+            <w:tcBorders>
+              <w:right w:val="single" w:sz="18" w:space="0" w:color="auto"/>
+            </w:tcBorders>
+            <w:shd w:val="clear" w:color="auto" w:fill="C5E0B3" w:themeFill="accent6" w:themeFillTint="66"/>
+            <w:vAlign w:val="center"/>
+          </w:tcPr>
+          <w:p>
+            <w:pPr>
+              <w:jc w:val="center"/>
+              <w:rPr>
+                <w:b/>
+                <w:bCs/>
+                <w:szCs w:val="28"/>
+                <w:lang w:val="el-GR"/>
+              </w:rPr>
+            </w:pPr>
+            <w:r>
+              <w:rPr>
+                <w:b/>
+                <w:bCs/>
+                <w:szCs w:val="28"/>
+                <w:lang w:val="el-GR"/>
+              </w:rPr>
+              <w:t>18</w:t>
+            </w:r>
+          </w:p>
+        </w:tc>
+        <w:tc>
+          <w:tcPr>
+            <w:tcW w:w="0" w:type="auto"/>
+            <w:gridSpan w:val="3"/>
+            <w:tcBorders>
+              <w:left w:val="single" w:sz="18" w:space="0" w:color="auto"/>
+              <w:right w:val="single" w:sz="4" w:space="0" w:color="auto"/>
+            </w:tcBorders>
+            <w:shd w:val="clear" w:color="auto" w:fill="EDEDED" w:themeFill="accent3" w:themeFillTint="33"/>
+            <w:vAlign w:val="center"/>
+          </w:tcPr>
+          <w:p>
+            <w:pPr>
+              <w:pStyle w:val="Normal-Tabla"/>
+            </w:pPr>
+            <w:r>
+              <w:t>δεκαοχτό</w:t>
+            </w:r>
+          </w:p>
+        </w:tc>
+      </w:tr>
+      <w:tr>
+        <w:tc>
+          <w:tcPr>
+            <w:tcW w:w="0" w:type="auto"/>
+            <w:tcBorders>
+              <w:right w:val="single" w:sz="18" w:space="0" w:color="auto"/>
+            </w:tcBorders>
+            <w:shd w:val="clear" w:color="auto" w:fill="C5E0B3" w:themeFill="accent6" w:themeFillTint="66"/>
+            <w:vAlign w:val="center"/>
+          </w:tcPr>
+          <w:p>
+            <w:pPr>
+              <w:jc w:val="center"/>
+              <w:rPr>
+                <w:b/>
+                <w:bCs/>
+                <w:szCs w:val="28"/>
+                <w:lang w:val="el-GR"/>
+              </w:rPr>
+            </w:pPr>
+            <w:r>
+              <w:rPr>
+                <w:b/>
+                <w:bCs/>
+                <w:szCs w:val="28"/>
+                <w:lang w:val="el-GR"/>
+              </w:rPr>
+              <w:t>19</w:t>
+            </w:r>
+          </w:p>
+        </w:tc>
+        <w:tc>
+          <w:tcPr>
+            <w:tcW w:w="0" w:type="auto"/>
+            <w:gridSpan w:val="3"/>
+            <w:tcBorders>
+              <w:left w:val="single" w:sz="18" w:space="0" w:color="auto"/>
+              <w:right w:val="single" w:sz="4" w:space="0" w:color="auto"/>
+            </w:tcBorders>
+            <w:shd w:val="clear" w:color="auto" w:fill="EDEDED" w:themeFill="accent3" w:themeFillTint="33"/>
+            <w:vAlign w:val="center"/>
+          </w:tcPr>
+          <w:p>
+            <w:pPr>
+              <w:pStyle w:val="Normal-Tabla"/>
+            </w:pPr>
+            <w:r>
+              <w:t>δεκαεν̇ία</w:t>
+            </w:r>
+          </w:p>
+        </w:tc>
+      </w:tr>
+      <w:tr>
+        <w:tc>
+          <w:tcPr>
+            <w:tcW w:w="0" w:type="auto"/>
+            <w:tcBorders>
+              <w:right w:val="single" w:sz="18" w:space="0" w:color="auto"/>
+            </w:tcBorders>
+            <w:shd w:val="clear" w:color="auto" w:fill="C5E0B3" w:themeFill="accent6" w:themeFillTint="66"/>
+            <w:vAlign w:val="center"/>
+          </w:tcPr>
+          <w:p>
+            <w:pPr>
+              <w:jc w:val="center"/>
+              <w:rPr>
+                <w:b/>
+                <w:bCs/>
+                <w:szCs w:val="28"/>
+                <w:lang w:val="el-GR"/>
+              </w:rPr>
+            </w:pPr>
+            <w:r>
+              <w:rPr>
+                <w:b/>
+                <w:bCs/>
+                <w:szCs w:val="28"/>
+                <w:lang w:val="el-GR"/>
+              </w:rPr>
+              <w:t>20</w:t>
+            </w:r>
+          </w:p>
+        </w:tc>
+        <w:tc>
+          <w:tcPr>
+            <w:tcW w:w="0" w:type="auto"/>
+            <w:gridSpan w:val="3"/>
+            <w:tcBorders>
+              <w:left w:val="single" w:sz="18" w:space="0" w:color="auto"/>
+              <w:right w:val="single" w:sz="4" w:space="0" w:color="auto"/>
+            </w:tcBorders>
+            <w:shd w:val="clear" w:color="auto" w:fill="EDEDED" w:themeFill="accent3" w:themeFillTint="33"/>
+            <w:vAlign w:val="center"/>
+          </w:tcPr>
+          <w:p>
+            <w:pPr>
+              <w:pStyle w:val="Normal-Tabla"/>
+            </w:pPr>
+            <w:r>
+              <w:t>είκοσι</w:t>
+            </w:r>
+          </w:p>
+        </w:tc>
+      </w:tr>
+      <w:tr>
+        <w:tc>
+          <w:tcPr>
+            <w:tcW w:w="0" w:type="auto"/>
+            <w:tcBorders>
+              <w:right w:val="single" w:sz="18" w:space="0" w:color="auto"/>
+            </w:tcBorders>
+            <w:shd w:val="clear" w:color="auto" w:fill="C5E0B3" w:themeFill="accent6" w:themeFillTint="66"/>
+            <w:vAlign w:val="center"/>
+          </w:tcPr>
+          <w:p>
+            <w:pPr>
+              <w:jc w:val="center"/>
+              <w:rPr>
+                <w:b/>
+                <w:bCs/>
+                <w:szCs w:val="28"/>
+                <w:lang w:val="el-GR"/>
+              </w:rPr>
+            </w:pPr>
+            <w:r>
+              <w:rPr>
+                <w:b/>
+                <w:bCs/>
+                <w:szCs w:val="28"/>
+                <w:lang w:val="el-GR"/>
+              </w:rPr>
+              <w:t>30</w:t>
+            </w:r>
+          </w:p>
+        </w:tc>
+        <w:tc>
+          <w:tcPr>
+            <w:tcW w:w="0" w:type="auto"/>
+            <w:gridSpan w:val="3"/>
+            <w:tcBorders>
+              <w:left w:val="single" w:sz="18" w:space="0" w:color="auto"/>
+              <w:right w:val="single" w:sz="4" w:space="0" w:color="auto"/>
+            </w:tcBorders>
+            <w:shd w:val="clear" w:color="auto" w:fill="EDEDED" w:themeFill="accent3" w:themeFillTint="33"/>
+            <w:vAlign w:val="center"/>
+          </w:tcPr>
+          <w:p>
+            <w:pPr>
+              <w:pStyle w:val="Normal-Tabla"/>
+            </w:pPr>
+            <w:r>
+              <w:t>τριάντα</w:t>
+            </w:r>
+          </w:p>
+        </w:tc>
+      </w:tr>
+      <w:tr>
+        <w:tc>
+          <w:tcPr>
+            <w:tcW w:w="0" w:type="auto"/>
+            <w:tcBorders>
+              <w:right w:val="single" w:sz="18" w:space="0" w:color="auto"/>
+            </w:tcBorders>
+            <w:shd w:val="clear" w:color="auto" w:fill="C5E0B3" w:themeFill="accent6" w:themeFillTint="66"/>
+            <w:vAlign w:val="center"/>
+          </w:tcPr>
+          <w:p>
+            <w:pPr>
+              <w:jc w:val="center"/>
+              <w:rPr>
+                <w:b/>
+                <w:bCs/>
+                <w:szCs w:val="28"/>
+                <w:lang w:val="el-GR"/>
+              </w:rPr>
+            </w:pPr>
+            <w:r>
+              <w:rPr>
+                <w:b/>
+                <w:bCs/>
+                <w:szCs w:val="28"/>
+                <w:lang w:val="el-GR"/>
+              </w:rPr>
+              <w:t>100</w:t>
+            </w:r>
+          </w:p>
+        </w:tc>
+        <w:tc>
+          <w:tcPr>
+            <w:tcW w:w="0" w:type="auto"/>
+            <w:gridSpan w:val="3"/>
+            <w:tcBorders>
+              <w:left w:val="single" w:sz="18" w:space="0" w:color="auto"/>
+              <w:right w:val="single" w:sz="4" w:space="0" w:color="auto"/>
+            </w:tcBorders>
+            <w:shd w:val="clear" w:color="auto" w:fill="EDEDED" w:themeFill="accent3" w:themeFillTint="33"/>
+            <w:vAlign w:val="center"/>
+          </w:tcPr>
+          <w:p>
+            <w:pPr>
+              <w:pStyle w:val="Normal-Tabla"/>
+            </w:pPr>
+            <w:r>
+              <w:t>εκατό</w:t>
+            </w:r>
+          </w:p>
+        </w:tc>
+      </w:tr>
+      <w:tr>
+        <w:tc>
+          <w:tcPr>
+            <w:tcW w:w="0" w:type="auto"/>
+            <w:tcBorders>
+              <w:right w:val="single" w:sz="18" w:space="0" w:color="auto"/>
+            </w:tcBorders>
+            <w:shd w:val="clear" w:color="auto" w:fill="C5E0B3" w:themeFill="accent6" w:themeFillTint="66"/>
+            <w:vAlign w:val="center"/>
+          </w:tcPr>
+          <w:p>
+            <w:pPr>
+              <w:jc w:val="center"/>
+              <w:rPr>
+                <w:b/>
+                <w:bCs/>
+                <w:szCs w:val="28"/>
+                <w:lang w:val="el-GR"/>
+              </w:rPr>
+            </w:pPr>
+            <w:r>
+              <w:rPr>
+                <w:b/>
+                <w:bCs/>
+                <w:szCs w:val="28"/>
+                <w:lang w:val="el-GR"/>
+              </w:rPr>
+              <w:t>200</w:t>
+            </w:r>
+          </w:p>
+        </w:tc>
+        <w:tc>
+          <w:tcPr>
+            <w:tcW w:w="0" w:type="auto"/>
+            <w:gridSpan w:val="2"/>
+            <w:tcBorders>
+              <w:left w:val="single" w:sz="18" w:space="0" w:color="auto"/>
+              <w:right w:val="single" w:sz="4" w:space="0" w:color="auto"/>
+            </w:tcBorders>
+            <w:shd w:val="clear" w:color="auto" w:fill="DEC8EE"/>
+            <w:vAlign w:val="center"/>
+          </w:tcPr>
+          <w:p>
+            <w:pPr>
+              <w:pStyle w:val="Normal-Tabla"/>
+            </w:pPr>
+            <w:r>
+              <w:t>διακόσοι</w:t>
+            </w:r>
+          </w:p>
+        </w:tc>
+        <w:tc>
+          <w:tcPr>
+            <w:tcW w:w="0" w:type="auto"/>
+            <w:tcBorders>
+              <w:left w:val="single" w:sz="4" w:space="0" w:color="auto"/>
+              <w:right w:val="single" w:sz="4" w:space="0" w:color="auto"/>
+            </w:tcBorders>
+            <w:shd w:val="clear" w:color="auto" w:fill="FFF2CC" w:themeFill="accent4" w:themeFillTint="33"/>
+            <w:vAlign w:val="center"/>
+          </w:tcPr>
+          <w:p>
+            <w:pPr>
+              <w:pStyle w:val="Normal-Tabla"/>
+            </w:pPr>
+            <w:r>
+              <w:t>διακόσα</w:t>
+            </w:r>
+          </w:p>
+        </w:tc>
+      </w:tr>
+      <w:tr>
+        <w:tc>
+          <w:tcPr>
+            <w:tcW w:w="0" w:type="auto"/>
+            <w:tcBorders>
+              <w:right w:val="single" w:sz="18" w:space="0" w:color="auto"/>
+            </w:tcBorders>
+            <w:shd w:val="clear" w:color="auto" w:fill="C5E0B3" w:themeFill="accent6" w:themeFillTint="66"/>
+            <w:vAlign w:val="center"/>
+          </w:tcPr>
+          <w:p>
+            <w:pPr>
+              <w:jc w:val="center"/>
+              <w:rPr>
+                <w:b/>
+                <w:bCs/>
+                <w:szCs w:val="28"/>
+                <w:lang w:val="el-GR"/>
+              </w:rPr>
+            </w:pPr>
+            <w:r>
+              <w:rPr>
+                <w:b/>
+                <w:bCs/>
+                <w:szCs w:val="28"/>
+                <w:lang w:val="el-GR"/>
+              </w:rPr>
+              <w:t>300</w:t>
+            </w:r>
+          </w:p>
+        </w:tc>
+        <w:tc>
+          <w:tcPr>
+            <w:tcW w:w="0" w:type="auto"/>
+            <w:gridSpan w:val="2"/>
+            <w:tcBorders>
+              <w:left w:val="single" w:sz="18" w:space="0" w:color="auto"/>
+              <w:right w:val="single" w:sz="4" w:space="0" w:color="auto"/>
+            </w:tcBorders>
+            <w:shd w:val="clear" w:color="auto" w:fill="DEC8EE"/>
+            <w:vAlign w:val="center"/>
+          </w:tcPr>
+          <w:p>
+            <w:pPr>
+              <w:pStyle w:val="Normal-Tabla"/>
+              <w:rPr>
+                <w:lang w:val="es-ES_tradnl"/>
+              </w:rPr>
+            </w:pPr>
+            <w:r>
+              <w:t>τρακόσοι</w:t>
+            </w:r>
+          </w:p>
+        </w:tc>
+        <w:tc>
+          <w:tcPr>
+            <w:tcW w:w="0" w:type="auto"/>
+            <w:tcBorders>
+              <w:left w:val="single" w:sz="4" w:space="0" w:color="auto"/>
+              <w:right w:val="single" w:sz="4" w:space="0" w:color="auto"/>
+            </w:tcBorders>
+            <w:shd w:val="clear" w:color="auto" w:fill="FFF2CC" w:themeFill="accent4" w:themeFillTint="33"/>
+            <w:vAlign w:val="center"/>
+          </w:tcPr>
+          <w:p>
+            <w:pPr>
+              <w:pStyle w:val="Normal-Tabla"/>
+              <w:rPr>
+                <w:lang w:val="es-ES_tradnl"/>
+              </w:rPr>
+            </w:pPr>
+            <w:r>
+              <w:t>τρακόσα</w:t>
+            </w:r>
+          </w:p>
+        </w:tc>
+      </w:tr>
+      <w:tr>
+        <w:tc>
+          <w:tcPr>
+            <w:tcW w:w="0" w:type="auto"/>
+            <w:tcBorders>
+              <w:bottom w:val="single" w:sz="4" w:space="0" w:color="auto"/>
+              <w:right w:val="single" w:sz="18" w:space="0" w:color="auto"/>
+            </w:tcBorders>
+            <w:shd w:val="clear" w:color="auto" w:fill="C5E0B3" w:themeFill="accent6" w:themeFillTint="66"/>
+            <w:vAlign w:val="center"/>
+          </w:tcPr>
+          <w:p>
+            <w:pPr>
+              <w:jc w:val="center"/>
+              <w:rPr>
+                <w:b/>
+                <w:bCs/>
+                <w:szCs w:val="28"/>
+                <w:lang w:val="el-GR"/>
+              </w:rPr>
+            </w:pPr>
+            <w:r>
+              <w:rPr>
+                <w:b/>
+                <w:bCs/>
+                <w:szCs w:val="28"/>
+                <w:lang w:val="el-GR"/>
+              </w:rPr>
+              <w:t>1000</w:t>
+            </w:r>
+          </w:p>
+        </w:tc>
+        <w:tc>
+          <w:tcPr>
+            <w:tcW w:w="0" w:type="auto"/>
+            <w:gridSpan w:val="2"/>
+            <w:tcBorders>
+              <w:left w:val="single" w:sz="18" w:space="0" w:color="auto"/>
+              <w:bottom w:val="single" w:sz="4" w:space="0" w:color="auto"/>
+              <w:right w:val="single" w:sz="4" w:space="0" w:color="auto"/>
+            </w:tcBorders>
+            <w:shd w:val="clear" w:color="auto" w:fill="DEC8EE"/>
+            <w:vAlign w:val="center"/>
+          </w:tcPr>
+          <w:p>
+            <w:pPr>
+              <w:pStyle w:val="Normal-Tabla"/>
+            </w:pPr>
+            <w:r>
+              <w:t>χίλιοι</w:t>
+            </w:r>
+          </w:p>
+        </w:tc>
+        <w:tc>
+          <w:tcPr>
+            <w:tcW w:w="0" w:type="auto"/>
+            <w:tcBorders>
+              <w:left w:val="single" w:sz="4" w:space="0" w:color="auto"/>
+              <w:bottom w:val="single" w:sz="4" w:space="0" w:color="auto"/>
+              <w:right w:val="single" w:sz="4" w:space="0" w:color="auto"/>
+            </w:tcBorders>
+            <w:shd w:val="clear" w:color="auto" w:fill="FFF2CC" w:themeFill="accent4" w:themeFillTint="33"/>
+            <w:vAlign w:val="center"/>
+          </w:tcPr>
+          <w:p>
+            <w:pPr>
+              <w:pStyle w:val="Normal-Tabla"/>
+              <w:rPr>
+                <w:lang w:val="es-ES_tradnl"/>
+              </w:rPr>
+            </w:pPr>
+            <w:r>
+              <w:t>χίλια</w:t>
+            </w:r>
+          </w:p>
+        </w:tc>
+      </w:tr>
+    </w:tbl>
+    <w:p>
+      <w:pPr>
         <w:rPr>
           <w:szCs w:val="28"/>
           <w:lang w:val="es-ES_tradnl"/>
@@ -41459,6 +43113,102 @@
         <w:rPr>
           <w:szCs w:val="28"/>
           <w:lang w:val="es-ES_tradnl"/>
+        </w:rPr>
+      </w:pPr>
+    </w:p>
+    <w:p>
+      <w:pPr>
+        <w:rPr>
+          <w:szCs w:val="28"/>
+          <w:lang w:val="es-ES_tradnl"/>
+        </w:rPr>
+      </w:pPr>
+    </w:p>
+    <w:p>
+      <w:pPr>
+        <w:rPr>
+          <w:szCs w:val="28"/>
+          <w:lang w:val="es-ES_tradnl"/>
+        </w:rPr>
+      </w:pPr>
+    </w:p>
+    <w:p>
+      <w:pPr>
+        <w:rPr>
+          <w:szCs w:val="28"/>
+          <w:lang w:val="es-ES_tradnl"/>
+        </w:rPr>
+      </w:pPr>
+    </w:p>
+    <w:p>
+      <w:pPr>
+        <w:rPr>
+          <w:szCs w:val="28"/>
+          <w:lang w:val="es-ES_tradnl"/>
+        </w:rPr>
+      </w:pPr>
+    </w:p>
+    <w:p>
+      <w:pPr>
+        <w:rPr>
+          <w:szCs w:val="28"/>
+          <w:lang w:val="es-ES_tradnl"/>
+        </w:rPr>
+      </w:pPr>
+    </w:p>
+    <w:p>
+      <w:pPr>
+        <w:rPr>
+          <w:szCs w:val="28"/>
+          <w:lang w:val="es-ES_tradnl"/>
+        </w:rPr>
+      </w:pPr>
+    </w:p>
+    <w:p>
+      <w:pPr>
+        <w:rPr>
+          <w:szCs w:val="28"/>
+          <w:lang w:val="es-ES_tradnl"/>
+        </w:rPr>
+      </w:pPr>
+    </w:p>
+    <w:p>
+      <w:pPr>
+        <w:rPr>
+          <w:szCs w:val="28"/>
+          <w:lang w:val="es-ES_tradnl"/>
+        </w:rPr>
+      </w:pPr>
+    </w:p>
+    <w:p>
+      <w:pPr>
+        <w:rPr>
+          <w:szCs w:val="28"/>
+          <w:lang w:val="es-ES_tradnl"/>
+        </w:rPr>
+      </w:pPr>
+    </w:p>
+    <w:p>
+      <w:pPr>
+        <w:rPr>
+          <w:szCs w:val="28"/>
+          <w:lang w:val="es-ES_tradnl"/>
+        </w:rPr>
+      </w:pPr>
+    </w:p>
+    <w:p>
+      <w:pPr>
+        <w:rPr>
+          <w:szCs w:val="28"/>
+          <w:lang w:val="es-ES_tradnl"/>
+        </w:rPr>
+      </w:pPr>
+    </w:p>
+    <w:p>
+      <w:pPr>
+        <w:rPr>
+          <w:szCs w:val="28"/>
+          <w:lang w:val="el-GR"/>
         </w:rPr>
       </w:pPr>
       <w:r>
@@ -43924,7 +45674,7 @@
   <w:style w:type="paragraph" w:default="1" w:styleId="Normal">
     <w:name w:val="Normal"/>
     <w:qFormat/>
-    <w:rsid w:val="00AF1A5E"/>
+    <w:rsid w:val="00E317B4"/>
     <w:rPr>
       <w:rFonts w:ascii="Calibri" w:hAnsi="Calibri"/>
       <w:sz w:val="28"/>

</xml_diff>